<commit_message>
Add DRS and Update PDC
Adicionado Documento de Requisitos do Sistema a atualizado o Plano de
Configuração do Projeto.
</commit_message>
<xml_diff>
--- a/Projeto/PG2016-1-Plano de Configuração.docx
+++ b/Projeto/PG2016-1-Plano de Configuração.docx
@@ -3728,7 +3728,7 @@
               <w:rPr>
                 <w:rFonts w:ascii="Arial" w:hAnsi="Arial"/>
               </w:rPr>
-              <w:t>EDR</w:t>
+              <w:t>DRS</w:t>
             </w:r>
             <w:r>
               <w:rPr>
@@ -3814,25 +3814,19 @@
               <w:rPr>
                 <w:rFonts w:ascii="Arial" w:eastAsia="Arial" w:hAnsi="Arial" w:cs="Arial"/>
               </w:rPr>
-              <w:t xml:space="preserve"> </w:t>
-            </w:r>
-            <w:r>
-              <w:rPr>
-                <w:rFonts w:ascii="Arial" w:eastAsia="Arial" w:hAnsi="Arial" w:cs="Arial"/>
-              </w:rPr>
-              <w:t>PG2016-1</w:t>
-            </w:r>
-            <w:r>
-              <w:rPr>
-                <w:rFonts w:ascii="Arial" w:hAnsi="Arial"/>
-              </w:rPr>
-              <w:t>-</w:t>
-            </w:r>
-            <w:r>
-              <w:rPr>
-                <w:rFonts w:ascii="Arial" w:hAnsi="Arial"/>
-              </w:rPr>
-              <w:t>ECU</w:t>
+              <w:t xml:space="preserve"> PG2016-1</w:t>
+            </w:r>
+            <w:r>
+              <w:rPr>
+                <w:rFonts w:ascii="Arial" w:hAnsi="Arial"/>
+              </w:rPr>
+              <w:t>-D</w:t>
+            </w:r>
+            <w:r>
+              <w:rPr>
+                <w:rFonts w:ascii="Arial" w:hAnsi="Arial"/>
+              </w:rPr>
+              <w:t>AR</w:t>
             </w:r>
             <w:r>
               <w:rPr>
@@ -3930,13 +3924,13 @@
               <w:rPr>
                 <w:rFonts w:ascii="Arial" w:hAnsi="Arial"/>
               </w:rPr>
-              <w:t>-M</w:t>
-            </w:r>
-            <w:r>
-              <w:rPr>
-                <w:rFonts w:ascii="Arial" w:hAnsi="Arial"/>
-              </w:rPr>
-              <w:t>RR</w:t>
+              <w:t>-</w:t>
+            </w:r>
+            <w:r>
+              <w:rPr>
+                <w:rFonts w:ascii="Arial" w:hAnsi="Arial"/>
+              </w:rPr>
+              <w:t>CCR-1</w:t>
             </w:r>
             <w:r>
               <w:rPr>
@@ -4015,27 +4009,35 @@
             <w:pPr>
               <w:pStyle w:val="TableContents"/>
               <w:rPr>
-                <w:rFonts w:ascii="Arial" w:hAnsi="Arial"/>
-              </w:rPr>
-            </w:pPr>
-            <w:r>
-              <w:rPr>
-                <w:rFonts w:ascii="Arial" w:eastAsia="Arial" w:hAnsi="Arial" w:cs="Arial"/>
-              </w:rPr>
-              <w:t xml:space="preserve"> PG2016-1</w:t>
-            </w:r>
-            <w:r>
-              <w:rPr>
-                <w:rFonts w:ascii="Arial" w:hAnsi="Arial"/>
-              </w:rPr>
-              <w:t>-D</w:t>
-            </w:r>
-            <w:r>
-              <w:rPr>
-                <w:rFonts w:ascii="Arial" w:hAnsi="Arial"/>
-              </w:rPr>
-              <w:t>AR</w:t>
-            </w:r>
+                <w:rFonts w:ascii="Arial" w:eastAsia="Arial" w:hAnsi="Arial" w:cs="Arial"/>
+              </w:rPr>
+            </w:pPr>
+            <w:r>
+              <w:rPr>
+                <w:rFonts w:ascii="Arial" w:eastAsia="Arial" w:hAnsi="Arial" w:cs="Arial"/>
+              </w:rPr>
+              <w:t xml:space="preserve"> </w:t>
+            </w:r>
+            <w:r>
+              <w:rPr>
+                <w:rFonts w:ascii="Arial" w:eastAsia="Arial" w:hAnsi="Arial" w:cs="Arial"/>
+              </w:rPr>
+              <w:t>PG2016-1</w:t>
+            </w:r>
+            <w:r>
+              <w:rPr>
+                <w:rFonts w:ascii="Arial" w:hAnsi="Arial"/>
+              </w:rPr>
+              <w:t>-</w:t>
+            </w:r>
+            <w:r>
+              <w:rPr>
+                <w:rFonts w:ascii="Arial" w:hAnsi="Arial"/>
+              </w:rPr>
+              <w:t>CCR-2</w:t>
+            </w:r>
+            <w:bookmarkStart w:id="0" w:name="_GoBack"/>
+            <w:bookmarkEnd w:id="0"/>
             <w:r>
               <w:rPr>
                 <w:rFonts w:ascii="Arial" w:hAnsi="Arial"/>
@@ -4132,19 +4134,13 @@
               <w:rPr>
                 <w:rFonts w:ascii="Arial" w:hAnsi="Arial"/>
               </w:rPr>
-              <w:t>-</w:t>
-            </w:r>
-            <w:r>
-              <w:rPr>
-                <w:rFonts w:ascii="Arial" w:hAnsi="Arial"/>
-              </w:rPr>
-              <w:t>CCR-1</w:t>
-            </w:r>
-            <w:r>
-              <w:rPr>
-                <w:rFonts w:ascii="Arial" w:hAnsi="Arial"/>
-              </w:rPr>
-              <w:t>.docx</w:t>
+              <w:t>-DCE.</w:t>
+            </w:r>
+            <w:r>
+              <w:rPr>
+                <w:rFonts w:ascii="Arial" w:hAnsi="Arial"/>
+              </w:rPr>
+              <w:t>docx</w:t>
             </w:r>
           </w:p>
         </w:tc>
@@ -4217,196 +4213,6 @@
             <w:pPr>
               <w:pStyle w:val="TableContents"/>
               <w:rPr>
-                <w:rFonts w:ascii="Arial" w:eastAsia="Arial" w:hAnsi="Arial" w:cs="Arial"/>
-              </w:rPr>
-            </w:pPr>
-            <w:r>
-              <w:rPr>
-                <w:rFonts w:ascii="Arial" w:eastAsia="Arial" w:hAnsi="Arial" w:cs="Arial"/>
-              </w:rPr>
-              <w:t xml:space="preserve"> </w:t>
-            </w:r>
-            <w:r>
-              <w:rPr>
-                <w:rFonts w:ascii="Arial" w:eastAsia="Arial" w:hAnsi="Arial" w:cs="Arial"/>
-              </w:rPr>
-              <w:t>PG2016-1</w:t>
-            </w:r>
-            <w:r>
-              <w:rPr>
-                <w:rFonts w:ascii="Arial" w:hAnsi="Arial"/>
-              </w:rPr>
-              <w:t>-CCR-2.docx</w:t>
-            </w:r>
-          </w:p>
-        </w:tc>
-      </w:tr>
-      <w:tr>
-        <w:trPr>
-          <w:trHeight w:val="276"/>
-        </w:trPr>
-        <w:tc>
-          <w:tcPr>
-            <w:tcW w:w="2881" w:type="dxa"/>
-            <w:vMerge/>
-            <w:tcMar>
-              <w:top w:w="55" w:type="dxa"/>
-              <w:left w:w="55" w:type="dxa"/>
-              <w:bottom w:w="55" w:type="dxa"/>
-              <w:right w:w="55" w:type="dxa"/>
-            </w:tcMar>
-          </w:tcPr>
-          <w:p>
-            <w:pPr>
-              <w:suppressAutoHyphens w:val="0"/>
-            </w:pPr>
-          </w:p>
-        </w:tc>
-        <w:tc>
-          <w:tcPr>
-            <w:tcW w:w="2733" w:type="dxa"/>
-            <w:vMerge/>
-            <w:tcMar>
-              <w:top w:w="55" w:type="dxa"/>
-              <w:left w:w="55" w:type="dxa"/>
-              <w:bottom w:w="55" w:type="dxa"/>
-              <w:right w:w="55" w:type="dxa"/>
-            </w:tcMar>
-          </w:tcPr>
-          <w:p>
-            <w:pPr>
-              <w:pStyle w:val="TableContents"/>
-              <w:rPr>
-                <w:rFonts w:ascii="Arial" w:hAnsi="Arial"/>
-              </w:rPr>
-            </w:pPr>
-          </w:p>
-        </w:tc>
-        <w:tc>
-          <w:tcPr>
-            <w:tcW w:w="3171" w:type="dxa"/>
-            <w:tcMar>
-              <w:top w:w="55" w:type="dxa"/>
-              <w:left w:w="55" w:type="dxa"/>
-              <w:bottom w:w="55" w:type="dxa"/>
-              <w:right w:w="55" w:type="dxa"/>
-            </w:tcMar>
-          </w:tcPr>
-          <w:p>
-            <w:pPr>
-              <w:pStyle w:val="TableContents"/>
-              <w:rPr>
-                <w:rFonts w:ascii="Arial" w:hAnsi="Arial"/>
-              </w:rPr>
-            </w:pPr>
-          </w:p>
-        </w:tc>
-        <w:tc>
-          <w:tcPr>
-            <w:tcW w:w="5785" w:type="dxa"/>
-          </w:tcPr>
-          <w:p>
-            <w:pPr>
-              <w:pStyle w:val="TableContents"/>
-              <w:rPr>
-                <w:rFonts w:ascii="Arial" w:hAnsi="Arial"/>
-              </w:rPr>
-            </w:pPr>
-            <w:r>
-              <w:rPr>
-                <w:rFonts w:ascii="Arial" w:eastAsia="Arial" w:hAnsi="Arial" w:cs="Arial"/>
-              </w:rPr>
-              <w:t xml:space="preserve"> </w:t>
-            </w:r>
-            <w:r>
-              <w:rPr>
-                <w:rFonts w:ascii="Arial" w:eastAsia="Arial" w:hAnsi="Arial" w:cs="Arial"/>
-              </w:rPr>
-              <w:t>PG2016-1</w:t>
-            </w:r>
-            <w:r>
-              <w:rPr>
-                <w:rFonts w:ascii="Arial" w:hAnsi="Arial"/>
-              </w:rPr>
-              <w:t>-DCE.</w:t>
-            </w:r>
-            <w:r>
-              <w:rPr>
-                <w:rFonts w:ascii="Arial" w:hAnsi="Arial"/>
-              </w:rPr>
-              <w:t>docx</w:t>
-            </w:r>
-          </w:p>
-        </w:tc>
-      </w:tr>
-      <w:tr>
-        <w:trPr>
-          <w:trHeight w:val="276"/>
-        </w:trPr>
-        <w:tc>
-          <w:tcPr>
-            <w:tcW w:w="2881" w:type="dxa"/>
-            <w:vMerge/>
-            <w:tcMar>
-              <w:top w:w="55" w:type="dxa"/>
-              <w:left w:w="55" w:type="dxa"/>
-              <w:bottom w:w="55" w:type="dxa"/>
-              <w:right w:w="55" w:type="dxa"/>
-            </w:tcMar>
-          </w:tcPr>
-          <w:p>
-            <w:pPr>
-              <w:suppressAutoHyphens w:val="0"/>
-            </w:pPr>
-          </w:p>
-        </w:tc>
-        <w:tc>
-          <w:tcPr>
-            <w:tcW w:w="2733" w:type="dxa"/>
-            <w:vMerge/>
-            <w:tcMar>
-              <w:top w:w="55" w:type="dxa"/>
-              <w:left w:w="55" w:type="dxa"/>
-              <w:bottom w:w="55" w:type="dxa"/>
-              <w:right w:w="55" w:type="dxa"/>
-            </w:tcMar>
-          </w:tcPr>
-          <w:p>
-            <w:pPr>
-              <w:pStyle w:val="TableContents"/>
-              <w:rPr>
-                <w:rFonts w:ascii="Arial" w:hAnsi="Arial"/>
-              </w:rPr>
-            </w:pPr>
-          </w:p>
-        </w:tc>
-        <w:tc>
-          <w:tcPr>
-            <w:tcW w:w="3171" w:type="dxa"/>
-            <w:tcMar>
-              <w:top w:w="55" w:type="dxa"/>
-              <w:left w:w="55" w:type="dxa"/>
-              <w:bottom w:w="55" w:type="dxa"/>
-              <w:right w:w="55" w:type="dxa"/>
-            </w:tcMar>
-          </w:tcPr>
-          <w:p>
-            <w:pPr>
-              <w:pStyle w:val="TableContents"/>
-              <w:rPr>
-                <w:rFonts w:ascii="Arial" w:hAnsi="Arial"/>
-              </w:rPr>
-            </w:pPr>
-          </w:p>
-        </w:tc>
-        <w:tc>
-          <w:tcPr>
-            <w:tcW w:w="5785" w:type="dxa"/>
-          </w:tcPr>
-          <w:p>
-            <w:pPr>
-              <w:pStyle w:val="TableContents"/>
-              <w:rPr>
                 <w:rFonts w:ascii="Arial" w:hAnsi="Arial"/>
               </w:rPr>
             </w:pPr>
@@ -4434,8 +4240,6 @@
               </w:rPr>
               <w:t>.docx</w:t>
             </w:r>
-            <w:bookmarkStart w:id="0" w:name="_GoBack"/>
-            <w:bookmarkEnd w:id="0"/>
           </w:p>
         </w:tc>
       </w:tr>

</xml_diff>

<commit_message>
Update CDP and PDC
Atualizado o CDP conforme a execução do projeto e o PDC com a dição de
mais um CDM.
</commit_message>
<xml_diff>
--- a/Projeto/PG2016-1-Plano de Configuração.docx
+++ b/Projeto/PG2016-1-Plano de Configuração.docx
@@ -477,19 +477,11 @@
               <w:pStyle w:val="TableContents"/>
               <w:jc w:val="center"/>
             </w:pPr>
-            <w:proofErr w:type="spellStart"/>
-            <w:r>
-              <w:rPr>
-                <w:rFonts w:ascii="Arial" w:eastAsia="Arial" w:hAnsi="Arial" w:cs="Arial"/>
-              </w:rPr>
-              <w:t>Checklist</w:t>
-            </w:r>
-            <w:proofErr w:type="spellEnd"/>
-            <w:r>
-              <w:rPr>
-                <w:rFonts w:ascii="Arial" w:eastAsia="Arial" w:hAnsi="Arial" w:cs="Arial"/>
-              </w:rPr>
-              <w:t xml:space="preserve"> de Monitoramento</w:t>
+            <w:r>
+              <w:rPr>
+                <w:rFonts w:ascii="Arial" w:eastAsia="Arial" w:hAnsi="Arial" w:cs="Arial"/>
+              </w:rPr>
+              <w:t>Checklist de Monitoramento</w:t>
             </w:r>
           </w:p>
         </w:tc>
@@ -1323,20 +1315,12 @@
               <w:pStyle w:val="TableContents"/>
               <w:jc w:val="center"/>
             </w:pPr>
-            <w:proofErr w:type="spellStart"/>
             <w:r>
               <w:rPr>
                 <w:rFonts w:ascii="Arial" w:eastAsia="Arial" w:hAnsi="Arial" w:cs="Arial"/>
               </w:rPr>
               <w:lastRenderedPageBreak/>
-              <w:t>Checklist</w:t>
-            </w:r>
-            <w:proofErr w:type="spellEnd"/>
-            <w:r>
-              <w:rPr>
-                <w:rFonts w:ascii="Arial" w:eastAsia="Arial" w:hAnsi="Arial" w:cs="Arial"/>
-              </w:rPr>
-              <w:t xml:space="preserve"> GQA - GPR</w:t>
+              <w:t>Checklist GQA - GPR</w:t>
             </w:r>
           </w:p>
         </w:tc>
@@ -1449,19 +1433,11 @@
               <w:pStyle w:val="TableContents"/>
               <w:jc w:val="center"/>
             </w:pPr>
-            <w:proofErr w:type="spellStart"/>
-            <w:r>
-              <w:rPr>
-                <w:rFonts w:ascii="Arial" w:eastAsia="Arial" w:hAnsi="Arial" w:cs="Arial"/>
-              </w:rPr>
-              <w:t>Checklist</w:t>
-            </w:r>
-            <w:proofErr w:type="spellEnd"/>
-            <w:r>
-              <w:rPr>
-                <w:rFonts w:ascii="Arial" w:eastAsia="Arial" w:hAnsi="Arial" w:cs="Arial"/>
-              </w:rPr>
-              <w:t xml:space="preserve"> GQA - GRE</w:t>
+            <w:r>
+              <w:rPr>
+                <w:rFonts w:ascii="Arial" w:eastAsia="Arial" w:hAnsi="Arial" w:cs="Arial"/>
+              </w:rPr>
+              <w:t>Checklist GQA - GRE</w:t>
             </w:r>
           </w:p>
         </w:tc>
@@ -1705,19 +1681,11 @@
               <w:pStyle w:val="TableContents"/>
               <w:jc w:val="center"/>
             </w:pPr>
-            <w:proofErr w:type="spellStart"/>
-            <w:r>
-              <w:rPr>
-                <w:rFonts w:ascii="Arial" w:eastAsia="Arial" w:hAnsi="Arial" w:cs="Arial"/>
-              </w:rPr>
-              <w:t>Checklist</w:t>
-            </w:r>
-            <w:proofErr w:type="spellEnd"/>
-            <w:r>
-              <w:rPr>
-                <w:rFonts w:ascii="Arial" w:eastAsia="Arial" w:hAnsi="Arial" w:cs="Arial"/>
-              </w:rPr>
-              <w:t xml:space="preserve"> Consistência de Requisitos</w:t>
+            <w:r>
+              <w:rPr>
+                <w:rFonts w:ascii="Arial" w:eastAsia="Arial" w:hAnsi="Arial" w:cs="Arial"/>
+              </w:rPr>
+              <w:t>Checklist Consistência de Requisitos</w:t>
             </w:r>
           </w:p>
         </w:tc>
@@ -3303,6 +3271,110 @@
               <w:rPr>
                 <w:rFonts w:ascii="Arial" w:eastAsia="Arial" w:hAnsi="Arial" w:cs="Arial"/>
               </w:rPr>
+              <w:t xml:space="preserve"> </w:t>
+            </w:r>
+            <w:bookmarkStart w:id="0" w:name="_GoBack"/>
+            <w:bookmarkEnd w:id="0"/>
+            <w:r>
+              <w:rPr>
+                <w:rFonts w:ascii="Arial" w:eastAsia="Arial" w:hAnsi="Arial" w:cs="Arial"/>
+              </w:rPr>
+              <w:t>PG2016-1-</w:t>
+            </w:r>
+            <w:r>
+              <w:rPr>
+                <w:rFonts w:ascii="Arial" w:hAnsi="Arial"/>
+              </w:rPr>
+              <w:t>CDM</w:t>
+            </w:r>
+            <w:r>
+              <w:rPr>
+                <w:rFonts w:ascii="Arial" w:hAnsi="Arial"/>
+              </w:rPr>
+              <w:t>-5</w:t>
+            </w:r>
+            <w:r>
+              <w:rPr>
+                <w:rFonts w:ascii="Arial" w:hAnsi="Arial"/>
+              </w:rPr>
+              <w:t>.xlsx</w:t>
+            </w:r>
+          </w:p>
+        </w:tc>
+      </w:tr>
+      <w:tr>
+        <w:tc>
+          <w:tcPr>
+            <w:tcW w:w="2405" w:type="dxa"/>
+            <w:vMerge/>
+            <w:tcMar>
+              <w:top w:w="55" w:type="dxa"/>
+              <w:left w:w="55" w:type="dxa"/>
+              <w:bottom w:w="55" w:type="dxa"/>
+              <w:right w:w="55" w:type="dxa"/>
+            </w:tcMar>
+          </w:tcPr>
+          <w:p>
+            <w:pPr>
+              <w:suppressAutoHyphens w:val="0"/>
+            </w:pPr>
+          </w:p>
+        </w:tc>
+        <w:tc>
+          <w:tcPr>
+            <w:tcW w:w="2410" w:type="dxa"/>
+            <w:vMerge/>
+            <w:tcMar>
+              <w:top w:w="55" w:type="dxa"/>
+              <w:left w:w="55" w:type="dxa"/>
+              <w:bottom w:w="55" w:type="dxa"/>
+              <w:right w:w="55" w:type="dxa"/>
+            </w:tcMar>
+          </w:tcPr>
+          <w:p>
+            <w:pPr>
+              <w:pStyle w:val="TableContents"/>
+              <w:rPr>
+                <w:rFonts w:ascii="Arial" w:hAnsi="Arial"/>
+              </w:rPr>
+            </w:pPr>
+          </w:p>
+        </w:tc>
+        <w:tc>
+          <w:tcPr>
+            <w:tcW w:w="2693" w:type="dxa"/>
+            <w:vMerge/>
+            <w:tcMar>
+              <w:top w:w="55" w:type="dxa"/>
+              <w:left w:w="55" w:type="dxa"/>
+              <w:bottom w:w="55" w:type="dxa"/>
+              <w:right w:w="55" w:type="dxa"/>
+            </w:tcMar>
+          </w:tcPr>
+          <w:p>
+            <w:pPr>
+              <w:pStyle w:val="TableContents"/>
+              <w:rPr>
+                <w:rFonts w:ascii="Arial" w:hAnsi="Arial"/>
+              </w:rPr>
+            </w:pPr>
+          </w:p>
+        </w:tc>
+        <w:tc>
+          <w:tcPr>
+            <w:tcW w:w="7062" w:type="dxa"/>
+          </w:tcPr>
+          <w:p>
+            <w:pPr>
+              <w:pStyle w:val="TableContents"/>
+              <w:rPr>
+                <w:rFonts w:ascii="Arial" w:eastAsia="Arial" w:hAnsi="Arial" w:cs="Arial"/>
+              </w:rPr>
+            </w:pPr>
+            <w:r>
+              <w:rPr>
+                <w:rFonts w:ascii="Arial" w:eastAsia="Arial" w:hAnsi="Arial" w:cs="Arial"/>
+              </w:rPr>
               <w:t xml:space="preserve"> PG2016-</w:t>
             </w:r>
             <w:r>
@@ -3779,13 +3851,7 @@
               <w:rPr>
                 <w:rFonts w:ascii="Arial" w:hAnsi="Arial"/>
               </w:rPr>
-              <w:t>-PSW</w:t>
-            </w:r>
-            <w:r>
-              <w:rPr>
-                <w:rFonts w:ascii="Arial" w:hAnsi="Arial"/>
-              </w:rPr>
-              <w:t>.pdf</w:t>
+              <w:t>-PSW.pdf</w:t>
             </w:r>
           </w:p>
         </w:tc>
@@ -3960,8 +4026,6 @@
                 <w:rFonts w:ascii="Arial" w:hAnsi="Arial"/>
               </w:rPr>
             </w:pPr>
-            <w:bookmarkStart w:id="0" w:name="_GoBack"/>
-            <w:bookmarkEnd w:id="0"/>
             <w:r>
               <w:rPr>
                 <w:rFonts w:ascii="Arial" w:hAnsi="Arial"/>

</xml_diff>